<commit_message>
finished research assignment part 1
</commit_message>
<xml_diff>
--- a/Assignment_3/Klein_Assignment3_exercise3.docx
+++ b/Assignment_3/Klein_Assignment3_exercise3.docx
@@ -81,10 +81,22 @@
         <w:rPr>
           <w:rFonts w:ascii="Times New Roman" w:hAnsi="Times New Roman" w:cs="Times New Roman"/>
         </w:rPr>
-        <w:t xml:space="preserve"> user documentation explicitly states that the patches are selected without replacement. But, every selection of 20 patches is a distinct random selection, so while the same patch cannot be selected twice for one center, it may be selected twice for two different centers. For example, if four patches (A, B, C, D) are selected as the center, and patch X is within 5 units of both patch A and patch B, then there is a slight chance that it is randomly selected as one of the 20 patches around patch A, and patch B. </w:t>
+        <w:t xml:space="preserve"> user documentation explicitly states that the patches are selected without replacement. But, every selection of 20 patches is a distinct random selection, so while the same patch cannot be selected twice for one center, it may be selected twice for two different centers. For example, if four patches (A, B, C, D) are selected as the center, and patch X is within 5 units of both patch A and patch B, then there is a slight chance that it is randomly selected as one of the 20 patches around patch A, and </w:t>
+      </w:r>
+      <w:r>
+        <w:rPr>
+          <w:rFonts w:ascii="Times New Roman" w:hAnsi="Times New Roman" w:cs="Times New Roman"/>
+        </w:rPr>
+        <w:t xml:space="preserve">as one of the 20 patches around </w:t>
       </w:r>
       <w:bookmarkStart w:id="0" w:name="_GoBack"/>
       <w:bookmarkEnd w:id="0"/>
+      <w:r>
+        <w:rPr>
+          <w:rFonts w:ascii="Times New Roman" w:hAnsi="Times New Roman" w:cs="Times New Roman"/>
+        </w:rPr>
+        <w:t xml:space="preserve">patch B. </w:t>
+      </w:r>
     </w:p>
     <w:p>
       <w:pPr>

</xml_diff>